<commit_message>
HomePage, header & footer
</commit_message>
<xml_diff>
--- a/documentation/Etapes du projet.docx
+++ b/documentation/Etapes du projet.docx
@@ -31,17 +31,7 @@
           <w:szCs w:val="36"/>
           <w:highlight w:val="lightGray"/>
         </w:rPr>
-        <w:t xml:space="preserve">House </w:t>
-      </w:r>
-      <w:r>
-        <w:rPr>
-          <w:b/>
-          <w:bCs/>
-          <w:sz w:val="36"/>
-          <w:szCs w:val="36"/>
-          <w:highlight w:val="lightGray"/>
-        </w:rPr>
-        <w:t>Front</w:t>
+        <w:t>House Front</w:t>
       </w:r>
     </w:p>
     <w:p/>
@@ -54,10 +44,7 @@
         </w:numPr>
       </w:pPr>
       <w:r>
-        <w:t>Initialisation projet</w:t>
-      </w:r>
-      <w:r>
-        <w:t xml:space="preserve"> </w:t>
+        <w:t xml:space="preserve">Initialisation projet </w:t>
       </w:r>
     </w:p>
     <w:p>
@@ -76,94 +63,183 @@
         <w:rPr>
           <w:lang w:val="en-US"/>
         </w:rPr>
-        <w:t xml:space="preserve">Installation </w:t>
-      </w:r>
-      <w:proofErr w:type="gramStart"/>
-      <w:r>
-        <w:rPr>
-          <w:lang w:val="en-US"/>
-        </w:rPr>
-        <w:t>React</w:t>
-      </w:r>
-      <w:r>
-        <w:rPr>
-          <w:lang w:val="en-US"/>
-        </w:rPr>
-        <w:t> :</w:t>
-      </w:r>
-      <w:proofErr w:type="gramEnd"/>
-      <w:r>
-        <w:rPr>
-          <w:lang w:val="en-US"/>
-        </w:rPr>
-        <w:t xml:space="preserve"> </w:t>
-      </w:r>
-      <w:proofErr w:type="spellStart"/>
+        <w:t xml:space="preserve">Installation React : </w:t>
+      </w:r>
       <w:r>
         <w:rPr>
           <w:i/>
           <w:iCs/>
           <w:lang w:val="en-US"/>
         </w:rPr>
-        <w:t>npx</w:t>
-      </w:r>
-      <w:proofErr w:type="spellEnd"/>
-      <w:r>
+        <w:t>npx create-react-app bisdtrothouse_front</w:t>
+      </w:r>
+    </w:p>
+    <w:p>
+      <w:pPr>
+        <w:pStyle w:val="Paragraphedeliste"/>
+      </w:pPr>
+      <w:bookmarkStart w:id="0" w:name="_Hlk53591637"/>
+      <w:r>
+        <w:t>Configuration gitignore</w:t>
+      </w:r>
+    </w:p>
+    <w:bookmarkEnd w:id="0"/>
+    <w:p>
+      <w:pPr>
+        <w:pStyle w:val="Paragraphedeliste"/>
+      </w:pPr>
+      <w:r>
+        <w:t>Ajout documentation</w:t>
+      </w:r>
+    </w:p>
+    <w:p>
+      <w:pPr>
+        <w:pStyle w:val="Paragraphedeliste"/>
+      </w:pPr>
+      <w:r>
+        <w:t>Ajout .env.local</w:t>
+      </w:r>
+    </w:p>
+    <w:p>
+      <w:pPr>
+        <w:pStyle w:val="Paragraphedeliste"/>
+      </w:pPr>
+    </w:p>
+    <w:p>
+      <w:pPr>
+        <w:pStyle w:val="Paragraphedeliste"/>
+        <w:numPr>
+          <w:ilvl w:val="0"/>
+          <w:numId w:val="1"/>
+        </w:numPr>
+      </w:pPr>
+      <w:r>
+        <w:t>HomePage</w:t>
+      </w:r>
+    </w:p>
+    <w:p>
+      <w:pPr>
+        <w:pStyle w:val="Paragraphedeliste"/>
+      </w:pPr>
+    </w:p>
+    <w:p>
+      <w:pPr>
+        <w:pStyle w:val="Paragraphedeliste"/>
+      </w:pPr>
+      <w:r>
+        <w:t xml:space="preserve">Ajout bootstrap </w:t>
+      </w:r>
+      <w:r>
+        <w:t>bundle (et jquery et popper necessaires a bottstrap 4)</w:t>
+      </w:r>
+      <w:r>
+        <w:t>:</w:t>
+      </w:r>
+      <w:r>
+        <w:rPr>
+          <w:i/>
+          <w:iCs/>
+        </w:rPr>
+        <w:t xml:space="preserve"> npm install --save bootstrap</w:t>
+      </w:r>
+      <w:r>
+        <w:rPr>
+          <w:i/>
+          <w:iCs/>
+        </w:rPr>
+        <w:t xml:space="preserve"> jquery popper.js</w:t>
+      </w:r>
+      <w:r>
+        <w:rPr>
+          <w:i/>
+          <w:iCs/>
+        </w:rPr>
+        <w:t xml:space="preserve"> et a</w:t>
+      </w:r>
+      <w:r>
+        <w:t>jout bootstrap dans src/index.js :</w:t>
+      </w:r>
+    </w:p>
+    <w:p>
+      <w:pPr>
+        <w:pStyle w:val="Paragraphedeliste"/>
+        <w:ind w:firstLine="696"/>
         <w:rPr>
           <w:i/>
           <w:iCs/>
           <w:lang w:val="en-US"/>
         </w:rPr>
-        <w:t xml:space="preserve"> create-react-app </w:t>
-      </w:r>
-      <w:proofErr w:type="spellStart"/>
+      </w:pPr>
       <w:r>
         <w:rPr>
           <w:i/>
           <w:iCs/>
           <w:lang w:val="en-US"/>
         </w:rPr>
-        <w:t>bisdtrothouse_front</w:t>
-      </w:r>
-      <w:proofErr w:type="spellEnd"/>
-    </w:p>
-    <w:p>
-      <w:pPr>
-        <w:pStyle w:val="Paragraphedeliste"/>
-      </w:pPr>
-      <w:bookmarkStart w:id="0" w:name="_Hlk53591637"/>
-      <w:r>
-        <w:t xml:space="preserve">Configuration </w:t>
-      </w:r>
-      <w:proofErr w:type="spellStart"/>
-      <w:r>
-        <w:t>gitignore</w:t>
-      </w:r>
-      <w:proofErr w:type="spellEnd"/>
-    </w:p>
-    <w:bookmarkEnd w:id="0"/>
-    <w:p>
-      <w:pPr>
-        <w:pStyle w:val="Paragraphedeliste"/>
-      </w:pPr>
-      <w:r>
-        <w:t>Ajout documentation</w:t>
-      </w:r>
-    </w:p>
-    <w:p>
-      <w:pPr>
-        <w:pStyle w:val="Paragraphedeliste"/>
-      </w:pPr>
-      <w:proofErr w:type="gramStart"/>
-      <w:r>
-        <w:t>Ajout .env</w:t>
-      </w:r>
-      <w:proofErr w:type="gramEnd"/>
-      <w:r>
-        <w:t>.local</w:t>
-      </w:r>
-    </w:p>
-    <w:p/>
+        <w:t>import 'bootstrap/dist/css/bootstrap.min.css';</w:t>
+      </w:r>
+    </w:p>
+    <w:p>
+      <w:pPr>
+        <w:pStyle w:val="Paragraphedeliste"/>
+        <w:ind w:firstLine="696"/>
+        <w:rPr>
+          <w:lang w:val="en-US"/>
+        </w:rPr>
+      </w:pPr>
+      <w:r>
+        <w:rPr>
+          <w:i/>
+          <w:iCs/>
+          <w:lang w:val="en-US"/>
+        </w:rPr>
+        <w:t>import 'bootstrap/dist/css/bootstrap.min.css';</w:t>
+      </w:r>
+    </w:p>
+    <w:p>
+      <w:pPr>
+        <w:pStyle w:val="Paragraphedeliste"/>
+        <w:ind w:firstLine="696"/>
+        <w:rPr>
+          <w:i/>
+          <w:iCs/>
+          <w:lang w:val="en-US"/>
+        </w:rPr>
+      </w:pPr>
+      <w:r>
+        <w:rPr>
+          <w:i/>
+          <w:iCs/>
+          <w:lang w:val="en-US"/>
+        </w:rPr>
+        <w:t>import 'bootstrap/dist/js/bootstrap.bundle.min';</w:t>
+      </w:r>
+    </w:p>
+    <w:p>
+      <w:pPr>
+        <w:pStyle w:val="Paragraphedeliste"/>
+      </w:pPr>
+      <w:r>
+        <w:t xml:space="preserve">Ajout </w:t>
+      </w:r>
+      <w:r>
+        <w:t>react-router-dom</w:t>
+      </w:r>
+      <w:r>
+        <w:t xml:space="preserve"> bundle pour le</w:t>
+      </w:r>
+      <w:r>
+        <w:t xml:space="preserve"> router</w:t>
+      </w:r>
+    </w:p>
+    <w:p>
+      <w:pPr>
+        <w:pStyle w:val="Paragraphedeliste"/>
+      </w:pPr>
+      <w:r>
+        <w:t>Création de la homepage, du footer, du header et de la page contact</w:t>
+      </w:r>
+    </w:p>
     <w:sectPr>
       <w:pgSz w:w="11906" w:h="16838"/>
       <w:pgMar w:top="1417" w:right="1417" w:bottom="1417" w:left="1417" w:header="708" w:footer="708" w:gutter="0"/>

</xml_diff>

<commit_message>
Refacto en sous composant+ Debug CSS + nouvelle architecture des dossiers et fichiers
</commit_message>
<xml_diff>
--- a/documentation/Etapes du projet.docx
+++ b/documentation/Etapes du projet.docx
@@ -116,6 +116,9 @@
       <w:r>
         <w:t>HomePage</w:t>
       </w:r>
+      <w:r>
+        <w:t>, header &amp; footer</w:t>
+      </w:r>
     </w:p>
     <w:p>
       <w:pPr>
@@ -238,6 +241,19 @@
       </w:pPr>
       <w:r>
         <w:t>Création de la homepage, du footer, du header et de la page contact</w:t>
+      </w:r>
+    </w:p>
+    <w:p>
+      <w:pPr>
+        <w:pStyle w:val="Paragraphedeliste"/>
+      </w:pPr>
+    </w:p>
+    <w:p>
+      <w:pPr>
+        <w:pStyle w:val="Paragraphedeliste"/>
+      </w:pPr>
+      <w:r>
+        <w:t>TODO : PB iframe map</w:t>
       </w:r>
     </w:p>
     <w:sectPr>

</xml_diff>